<commit_message>
Update Tóm tắt Lý thuyết Software Testing.docx
</commit_message>
<xml_diff>
--- a/Tóm tắt Lý thuyết Software Testing.docx
+++ b/Tóm tắt Lý thuyết Software Testing.docx
@@ -504,6 +504,9 @@
     </w:p>
     <w:p>
       <w:r>
+        <w:rPr>
+          <w:lang w:val="en-US"/>
+        </w:rPr>
         <w:lastRenderedPageBreak/>
         <w:drawing>
           <wp:anchor distT="0" distB="0" distL="114300" distR="114300" simplePos="0" relativeHeight="251658240" behindDoc="0" locked="0" layoutInCell="1" allowOverlap="1">
@@ -559,8 +562,10 @@
     <w:p/>
     <w:p/>
     <w:p>
-      <w:bookmarkStart w:id="0" w:name="_GoBack"/>
-      <w:r>
+      <w:r>
+        <w:rPr>
+          <w:lang w:val="en-US"/>
+        </w:rPr>
         <w:drawing>
           <wp:anchor distT="0" distB="0" distL="114300" distR="114300" simplePos="0" relativeHeight="251659264" behindDoc="0" locked="0" layoutInCell="1" allowOverlap="1">
             <wp:simplePos x="0" y="0"/>
@@ -611,17 +616,19 @@
           </wp:anchor>
         </w:drawing>
       </w:r>
-      <w:bookmarkEnd w:id="0"/>
-    </w:p>
-    <w:p/>
-    <w:p/>
-    <w:p/>
-    <w:p/>
-    <w:p/>
-    <w:p/>
-    <w:p/>
-    <w:p>
-      <w:r>
+    </w:p>
+    <w:p/>
+    <w:p/>
+    <w:p/>
+    <w:p/>
+    <w:p/>
+    <w:p/>
+    <w:p/>
+    <w:p>
+      <w:r>
+        <w:rPr>
+          <w:lang w:val="en-US"/>
+        </w:rPr>
         <w:lastRenderedPageBreak/>
         <w:drawing>
           <wp:anchor distT="0" distB="0" distL="114300" distR="114300" simplePos="0" relativeHeight="251661312" behindDoc="0" locked="0" layoutInCell="1" allowOverlap="1" wp14:anchorId="3C932715" wp14:editId="3C0E6F5B">
@@ -670,6 +677,9 @@
     </w:p>
     <w:p>
       <w:r>
+        <w:rPr>
+          <w:lang w:val="en-US"/>
+        </w:rPr>
         <w:drawing>
           <wp:anchor distT="0" distB="0" distL="114300" distR="114300" simplePos="0" relativeHeight="251663360" behindDoc="0" locked="0" layoutInCell="1" allowOverlap="1" wp14:anchorId="6A8ED67F" wp14:editId="1F2EE780">
             <wp:simplePos x="0" y="0"/>
@@ -720,6 +730,9 @@
     <w:p/>
     <w:p>
       <w:r>
+        <w:rPr>
+          <w:lang w:val="en-US"/>
+        </w:rPr>
         <w:lastRenderedPageBreak/>
         <w:drawing>
           <wp:anchor distT="0" distB="0" distL="114300" distR="114300" simplePos="0" relativeHeight="251665408" behindDoc="0" locked="0" layoutInCell="1" allowOverlap="1" wp14:anchorId="31F8BB23" wp14:editId="0FDBEAFE">
@@ -769,6 +782,9 @@
     <w:p/>
     <w:p>
       <w:r>
+        <w:rPr>
+          <w:lang w:val="en-US"/>
+        </w:rPr>
         <w:drawing>
           <wp:anchor distT="0" distB="0" distL="114300" distR="114300" simplePos="0" relativeHeight="251667456" behindDoc="0" locked="0" layoutInCell="1" allowOverlap="1" wp14:anchorId="217C884E" wp14:editId="0BFE57FA">
             <wp:simplePos x="0" y="0"/>
@@ -832,18 +848,1846 @@
     <w:p/>
     <w:p/>
     <w:p/>
-    <w:p/>
-    <w:p/>
-    <w:p/>
-    <w:p/>
-    <w:p/>
-    <w:p/>
-    <w:p/>
-    <w:p/>
-    <w:p/>
+    <w:p>
+      <w:r>
+        <w:br w:type="page"/>
+      </w:r>
+    </w:p>
+    <w:p/>
+    <w:p>
+      <w:pPr>
+        <w:jc w:val="center"/>
+        <w:rPr>
+          <w:b/>
+          <w:sz w:val="40"/>
+          <w:lang w:val="en-US"/>
+        </w:rPr>
+      </w:pPr>
+      <w:r>
+        <w:rPr>
+          <w:b/>
+          <w:sz w:val="40"/>
+          <w:lang w:val="en-US"/>
+        </w:rPr>
+        <w:t>Software Technical Review</w:t>
+      </w:r>
+    </w:p>
+    <w:p/>
+    <w:p/>
+    <w:p/>
+    <w:p/>
+    <w:p/>
+    <w:p/>
+    <w:p/>
+    <w:p/>
+    <w:p/>
+    <w:p/>
+    <w:p/>
+    <w:p/>
+    <w:p/>
+    <w:p/>
+    <w:p/>
+    <w:p/>
+    <w:p/>
+    <w:p/>
+    <w:p/>
+    <w:p/>
+    <w:p/>
+    <w:p/>
+    <w:p/>
+    <w:p/>
+    <w:p/>
+    <w:p/>
+    <w:p/>
+    <w:p/>
+    <w:p/>
+    <w:p/>
+    <w:p/>
+    <w:p/>
+    <w:p/>
+    <w:p/>
+    <w:p/>
+    <w:p/>
+    <w:p/>
+    <w:p>
+      <w:r>
+        <w:br w:type="page"/>
+      </w:r>
+    </w:p>
+    <w:p/>
+    <w:p>
+      <w:pPr>
+        <w:jc w:val="center"/>
+        <w:rPr>
+          <w:b/>
+          <w:sz w:val="40"/>
+          <w:lang w:val="en-US"/>
+        </w:rPr>
+      </w:pPr>
+      <w:r>
+        <w:rPr>
+          <w:b/>
+          <w:sz w:val="40"/>
+          <w:lang w:val="en-US"/>
+        </w:rPr>
+        <w:t>White-box Testing</w:t>
+      </w:r>
+    </w:p>
+    <w:p>
+      <w:pPr>
+        <w:rPr>
+          <w:sz w:val="40"/>
+          <w:lang w:val="en-US"/>
+        </w:rPr>
+      </w:pPr>
+      <w:r>
+        <w:rPr>
+          <w:sz w:val="28"/>
+          <w:lang w:val="en-US"/>
+        </w:rPr>
+        <w:drawing>
+          <wp:anchor distT="0" distB="0" distL="114300" distR="114300" simplePos="0" relativeHeight="251669504" behindDoc="0" locked="0" layoutInCell="1" allowOverlap="1" wp14:anchorId="7E79CB08" wp14:editId="391704D0">
+            <wp:simplePos x="0" y="0"/>
+            <wp:positionH relativeFrom="column">
+              <wp:posOffset>83127</wp:posOffset>
+            </wp:positionH>
+            <wp:positionV relativeFrom="paragraph">
+              <wp:posOffset>478741</wp:posOffset>
+            </wp:positionV>
+            <wp:extent cx="5887272" cy="2953162"/>
+            <wp:effectExtent l="0" t="0" r="0" b="0"/>
+            <wp:wrapSquare wrapText="bothSides"/>
+            <wp:docPr id="7" name="Picture 7"/>
+            <wp:cNvGraphicFramePr>
+              <a:graphicFrameLocks xmlns:a="http://schemas.openxmlformats.org/drawingml/2006/main" noChangeAspect="1"/>
+            </wp:cNvGraphicFramePr>
+            <a:graphic xmlns:a="http://schemas.openxmlformats.org/drawingml/2006/main">
+              <a:graphicData uri="http://schemas.openxmlformats.org/drawingml/2006/picture">
+                <pic:pic xmlns:pic="http://schemas.openxmlformats.org/drawingml/2006/picture">
+                  <pic:nvPicPr>
+                    <pic:cNvPr id="1" name=""/>
+                    <pic:cNvPicPr/>
+                  </pic:nvPicPr>
+                  <pic:blipFill>
+                    <a:blip r:embed="rId10"/>
+                    <a:stretch>
+                      <a:fillRect/>
+                    </a:stretch>
+                  </pic:blipFill>
+                  <pic:spPr>
+                    <a:xfrm>
+                      <a:off x="0" y="0"/>
+                      <a:ext cx="5887272" cy="2953162"/>
+                    </a:xfrm>
+                    <a:prstGeom prst="rect">
+                      <a:avLst/>
+                    </a:prstGeom>
+                  </pic:spPr>
+                </pic:pic>
+              </a:graphicData>
+            </a:graphic>
+          </wp:anchor>
+        </w:drawing>
+      </w:r>
+    </w:p>
+    <w:p>
+      <w:pPr>
+        <w:tabs>
+          <w:tab w:val="left" w:pos="1290"/>
+        </w:tabs>
+        <w:rPr>
+          <w:sz w:val="28"/>
+          <w:lang w:val="en-US"/>
+        </w:rPr>
+      </w:pPr>
+    </w:p>
+    <w:p>
+      <w:pPr>
+        <w:tabs>
+          <w:tab w:val="left" w:pos="1290"/>
+        </w:tabs>
+        <w:rPr>
+          <w:sz w:val="28"/>
+          <w:lang w:val="en-US"/>
+        </w:rPr>
+      </w:pPr>
+      <w:r>
+        <w:rPr>
+          <w:sz w:val="28"/>
+          <w:lang w:val="en-US"/>
+        </w:rPr>
+        <w:drawing>
+          <wp:anchor distT="0" distB="0" distL="114300" distR="114300" simplePos="0" relativeHeight="251671552" behindDoc="0" locked="0" layoutInCell="1" allowOverlap="1" wp14:anchorId="4C1E19EA" wp14:editId="302A1E6F">
+            <wp:simplePos x="0" y="0"/>
+            <wp:positionH relativeFrom="column">
+              <wp:posOffset>-403860</wp:posOffset>
+            </wp:positionH>
+            <wp:positionV relativeFrom="paragraph">
+              <wp:posOffset>343535</wp:posOffset>
+            </wp:positionV>
+            <wp:extent cx="6938010" cy="3883025"/>
+            <wp:effectExtent l="0" t="0" r="0" b="3175"/>
+            <wp:wrapSquare wrapText="bothSides"/>
+            <wp:docPr id="8" name="Picture 8"/>
+            <wp:cNvGraphicFramePr>
+              <a:graphicFrameLocks xmlns:a="http://schemas.openxmlformats.org/drawingml/2006/main" noChangeAspect="1"/>
+            </wp:cNvGraphicFramePr>
+            <a:graphic xmlns:a="http://schemas.openxmlformats.org/drawingml/2006/main">
+              <a:graphicData uri="http://schemas.openxmlformats.org/drawingml/2006/picture">
+                <pic:pic xmlns:pic="http://schemas.openxmlformats.org/drawingml/2006/picture">
+                  <pic:nvPicPr>
+                    <pic:cNvPr id="1" name=""/>
+                    <pic:cNvPicPr/>
+                  </pic:nvPicPr>
+                  <pic:blipFill>
+                    <a:blip r:embed="rId11"/>
+                    <a:stretch>
+                      <a:fillRect/>
+                    </a:stretch>
+                  </pic:blipFill>
+                  <pic:spPr>
+                    <a:xfrm>
+                      <a:off x="0" y="0"/>
+                      <a:ext cx="6938010" cy="3883025"/>
+                    </a:xfrm>
+                    <a:prstGeom prst="rect">
+                      <a:avLst/>
+                    </a:prstGeom>
+                  </pic:spPr>
+                </pic:pic>
+              </a:graphicData>
+            </a:graphic>
+            <wp14:sizeRelH relativeFrom="margin">
+              <wp14:pctWidth>0</wp14:pctWidth>
+            </wp14:sizeRelH>
+            <wp14:sizeRelV relativeFrom="margin">
+              <wp14:pctHeight>0</wp14:pctHeight>
+            </wp14:sizeRelV>
+          </wp:anchor>
+        </w:drawing>
+      </w:r>
+    </w:p>
+    <w:p>
+      <w:pPr>
+        <w:tabs>
+          <w:tab w:val="left" w:pos="1290"/>
+        </w:tabs>
+        <w:rPr>
+          <w:sz w:val="28"/>
+          <w:lang w:val="en-US"/>
+        </w:rPr>
+      </w:pPr>
+      <w:r>
+        <w:rPr>
+          <w:sz w:val="28"/>
+          <w:lang w:val="en-US"/>
+        </w:rPr>
+        <w:drawing>
+          <wp:anchor distT="0" distB="0" distL="114300" distR="114300" simplePos="0" relativeHeight="251673600" behindDoc="0" locked="0" layoutInCell="1" allowOverlap="1" wp14:anchorId="18A704AE" wp14:editId="025DB1A1">
+            <wp:simplePos x="0" y="0"/>
+            <wp:positionH relativeFrom="column">
+              <wp:posOffset>-71252</wp:posOffset>
+            </wp:positionH>
+            <wp:positionV relativeFrom="paragraph">
+              <wp:posOffset>297</wp:posOffset>
+            </wp:positionV>
+            <wp:extent cx="5943600" cy="1151255"/>
+            <wp:effectExtent l="0" t="0" r="0" b="0"/>
+            <wp:wrapSquare wrapText="bothSides"/>
+            <wp:docPr id="9" name="Picture 9"/>
+            <wp:cNvGraphicFramePr>
+              <a:graphicFrameLocks xmlns:a="http://schemas.openxmlformats.org/drawingml/2006/main" noChangeAspect="1"/>
+            </wp:cNvGraphicFramePr>
+            <a:graphic xmlns:a="http://schemas.openxmlformats.org/drawingml/2006/main">
+              <a:graphicData uri="http://schemas.openxmlformats.org/drawingml/2006/picture">
+                <pic:pic xmlns:pic="http://schemas.openxmlformats.org/drawingml/2006/picture">
+                  <pic:nvPicPr>
+                    <pic:cNvPr id="1" name=""/>
+                    <pic:cNvPicPr/>
+                  </pic:nvPicPr>
+                  <pic:blipFill>
+                    <a:blip r:embed="rId12"/>
+                    <a:stretch>
+                      <a:fillRect/>
+                    </a:stretch>
+                  </pic:blipFill>
+                  <pic:spPr>
+                    <a:xfrm>
+                      <a:off x="0" y="0"/>
+                      <a:ext cx="5943600" cy="1151255"/>
+                    </a:xfrm>
+                    <a:prstGeom prst="rect">
+                      <a:avLst/>
+                    </a:prstGeom>
+                  </pic:spPr>
+                </pic:pic>
+              </a:graphicData>
+            </a:graphic>
+          </wp:anchor>
+        </w:drawing>
+      </w:r>
+    </w:p>
+    <w:p>
+      <w:pPr>
+        <w:tabs>
+          <w:tab w:val="left" w:pos="1290"/>
+        </w:tabs>
+        <w:rPr>
+          <w:sz w:val="28"/>
+          <w:lang w:val="en-US"/>
+        </w:rPr>
+      </w:pPr>
+      <w:r>
+        <w:rPr>
+          <w:sz w:val="28"/>
+          <w:lang w:val="en-US"/>
+        </w:rPr>
+        <w:lastRenderedPageBreak/>
+        <w:drawing>
+          <wp:anchor distT="0" distB="0" distL="114300" distR="114300" simplePos="0" relativeHeight="251675648" behindDoc="0" locked="0" layoutInCell="1" allowOverlap="1" wp14:anchorId="6960659C" wp14:editId="05C767C9">
+            <wp:simplePos x="0" y="0"/>
+            <wp:positionH relativeFrom="column">
+              <wp:posOffset>-71252</wp:posOffset>
+            </wp:positionH>
+            <wp:positionV relativeFrom="paragraph">
+              <wp:posOffset>302491</wp:posOffset>
+            </wp:positionV>
+            <wp:extent cx="5943600" cy="3837305"/>
+            <wp:effectExtent l="0" t="0" r="0" b="0"/>
+            <wp:wrapSquare wrapText="bothSides"/>
+            <wp:docPr id="10" name="Picture 10"/>
+            <wp:cNvGraphicFramePr>
+              <a:graphicFrameLocks xmlns:a="http://schemas.openxmlformats.org/drawingml/2006/main" noChangeAspect="1"/>
+            </wp:cNvGraphicFramePr>
+            <a:graphic xmlns:a="http://schemas.openxmlformats.org/drawingml/2006/main">
+              <a:graphicData uri="http://schemas.openxmlformats.org/drawingml/2006/picture">
+                <pic:pic xmlns:pic="http://schemas.openxmlformats.org/drawingml/2006/picture">
+                  <pic:nvPicPr>
+                    <pic:cNvPr id="1" name=""/>
+                    <pic:cNvPicPr/>
+                  </pic:nvPicPr>
+                  <pic:blipFill>
+                    <a:blip r:embed="rId13"/>
+                    <a:stretch>
+                      <a:fillRect/>
+                    </a:stretch>
+                  </pic:blipFill>
+                  <pic:spPr>
+                    <a:xfrm>
+                      <a:off x="0" y="0"/>
+                      <a:ext cx="5943600" cy="3837305"/>
+                    </a:xfrm>
+                    <a:prstGeom prst="rect">
+                      <a:avLst/>
+                    </a:prstGeom>
+                  </pic:spPr>
+                </pic:pic>
+              </a:graphicData>
+            </a:graphic>
+          </wp:anchor>
+        </w:drawing>
+      </w:r>
+    </w:p>
+    <w:p>
+      <w:pPr>
+        <w:tabs>
+          <w:tab w:val="left" w:pos="1290"/>
+        </w:tabs>
+        <w:rPr>
+          <w:sz w:val="28"/>
+          <w:lang w:val="en-US"/>
+        </w:rPr>
+      </w:pPr>
+    </w:p>
+    <w:p>
+      <w:pPr>
+        <w:tabs>
+          <w:tab w:val="left" w:pos="1290"/>
+        </w:tabs>
+        <w:rPr>
+          <w:sz w:val="28"/>
+          <w:lang w:val="en-US"/>
+        </w:rPr>
+      </w:pPr>
+    </w:p>
+    <w:p>
+      <w:pPr>
+        <w:tabs>
+          <w:tab w:val="left" w:pos="1290"/>
+        </w:tabs>
+        <w:rPr>
+          <w:sz w:val="28"/>
+          <w:lang w:val="en-US"/>
+        </w:rPr>
+      </w:pPr>
+    </w:p>
+    <w:p>
+      <w:pPr>
+        <w:tabs>
+          <w:tab w:val="left" w:pos="1290"/>
+        </w:tabs>
+        <w:rPr>
+          <w:sz w:val="28"/>
+          <w:lang w:val="en-US"/>
+        </w:rPr>
+      </w:pPr>
+    </w:p>
+    <w:p>
+      <w:pPr>
+        <w:tabs>
+          <w:tab w:val="left" w:pos="1290"/>
+        </w:tabs>
+        <w:rPr>
+          <w:sz w:val="28"/>
+          <w:lang w:val="en-US"/>
+        </w:rPr>
+      </w:pPr>
+    </w:p>
+    <w:p>
+      <w:pPr>
+        <w:tabs>
+          <w:tab w:val="left" w:pos="1290"/>
+        </w:tabs>
+        <w:rPr>
+          <w:sz w:val="28"/>
+          <w:lang w:val="en-US"/>
+        </w:rPr>
+      </w:pPr>
+    </w:p>
+    <w:p>
+      <w:pPr>
+        <w:tabs>
+          <w:tab w:val="left" w:pos="1290"/>
+        </w:tabs>
+        <w:rPr>
+          <w:sz w:val="28"/>
+          <w:lang w:val="en-US"/>
+        </w:rPr>
+      </w:pPr>
+    </w:p>
+    <w:p>
+      <w:pPr>
+        <w:tabs>
+          <w:tab w:val="left" w:pos="1290"/>
+        </w:tabs>
+        <w:rPr>
+          <w:sz w:val="28"/>
+          <w:lang w:val="en-US"/>
+        </w:rPr>
+      </w:pPr>
+    </w:p>
+    <w:p>
+      <w:pPr>
+        <w:tabs>
+          <w:tab w:val="left" w:pos="1290"/>
+        </w:tabs>
+        <w:rPr>
+          <w:sz w:val="28"/>
+          <w:lang w:val="en-US"/>
+        </w:rPr>
+      </w:pPr>
+    </w:p>
+    <w:p>
+      <w:pPr>
+        <w:tabs>
+          <w:tab w:val="left" w:pos="1290"/>
+        </w:tabs>
+        <w:rPr>
+          <w:sz w:val="28"/>
+          <w:lang w:val="en-US"/>
+        </w:rPr>
+      </w:pPr>
+    </w:p>
+    <w:p>
+      <w:pPr>
+        <w:tabs>
+          <w:tab w:val="left" w:pos="1290"/>
+        </w:tabs>
+        <w:rPr>
+          <w:sz w:val="28"/>
+          <w:lang w:val="en-US"/>
+        </w:rPr>
+      </w:pPr>
+    </w:p>
+    <w:p>
+      <w:pPr>
+        <w:tabs>
+          <w:tab w:val="left" w:pos="1290"/>
+        </w:tabs>
+        <w:rPr>
+          <w:sz w:val="28"/>
+          <w:lang w:val="en-US"/>
+        </w:rPr>
+      </w:pPr>
+    </w:p>
+    <w:p>
+      <w:pPr>
+        <w:tabs>
+          <w:tab w:val="left" w:pos="1290"/>
+        </w:tabs>
+        <w:rPr>
+          <w:sz w:val="28"/>
+          <w:lang w:val="en-US"/>
+        </w:rPr>
+      </w:pPr>
+      <w:r>
+        <w:rPr>
+          <w:sz w:val="28"/>
+          <w:lang w:val="en-US"/>
+        </w:rPr>
+        <w:lastRenderedPageBreak/>
+        <w:drawing>
+          <wp:anchor distT="0" distB="0" distL="114300" distR="114300" simplePos="0" relativeHeight="251677696" behindDoc="0" locked="0" layoutInCell="1" allowOverlap="1" wp14:anchorId="716937C4" wp14:editId="3AD458BF">
+            <wp:simplePos x="0" y="0"/>
+            <wp:positionH relativeFrom="column">
+              <wp:posOffset>-83185</wp:posOffset>
+            </wp:positionH>
+            <wp:positionV relativeFrom="paragraph">
+              <wp:posOffset>3175</wp:posOffset>
+            </wp:positionV>
+            <wp:extent cx="5403215" cy="4003040"/>
+            <wp:effectExtent l="0" t="0" r="6985" b="0"/>
+            <wp:wrapSquare wrapText="bothSides"/>
+            <wp:docPr id="11" name="Picture 11"/>
+            <wp:cNvGraphicFramePr>
+              <a:graphicFrameLocks xmlns:a="http://schemas.openxmlformats.org/drawingml/2006/main" noChangeAspect="1"/>
+            </wp:cNvGraphicFramePr>
+            <a:graphic xmlns:a="http://schemas.openxmlformats.org/drawingml/2006/main">
+              <a:graphicData uri="http://schemas.openxmlformats.org/drawingml/2006/picture">
+                <pic:pic xmlns:pic="http://schemas.openxmlformats.org/drawingml/2006/picture">
+                  <pic:nvPicPr>
+                    <pic:cNvPr id="1" name=""/>
+                    <pic:cNvPicPr/>
+                  </pic:nvPicPr>
+                  <pic:blipFill>
+                    <a:blip r:embed="rId14"/>
+                    <a:stretch>
+                      <a:fillRect/>
+                    </a:stretch>
+                  </pic:blipFill>
+                  <pic:spPr>
+                    <a:xfrm>
+                      <a:off x="0" y="0"/>
+                      <a:ext cx="5403215" cy="4003040"/>
+                    </a:xfrm>
+                    <a:prstGeom prst="rect">
+                      <a:avLst/>
+                    </a:prstGeom>
+                  </pic:spPr>
+                </pic:pic>
+              </a:graphicData>
+            </a:graphic>
+            <wp14:sizeRelH relativeFrom="margin">
+              <wp14:pctWidth>0</wp14:pctWidth>
+            </wp14:sizeRelH>
+            <wp14:sizeRelV relativeFrom="margin">
+              <wp14:pctHeight>0</wp14:pctHeight>
+            </wp14:sizeRelV>
+          </wp:anchor>
+        </w:drawing>
+      </w:r>
+      <w:r>
+        <w:rPr>
+          <w:sz w:val="28"/>
+          <w:lang w:val="en-US"/>
+        </w:rPr>
+        <w:drawing>
+          <wp:anchor distT="0" distB="0" distL="114300" distR="114300" simplePos="0" relativeHeight="251683840" behindDoc="0" locked="0" layoutInCell="1" allowOverlap="1" wp14:anchorId="2CF40820" wp14:editId="7D1A794E">
+            <wp:simplePos x="0" y="0"/>
+            <wp:positionH relativeFrom="column">
+              <wp:posOffset>285008</wp:posOffset>
+            </wp:positionH>
+            <wp:positionV relativeFrom="paragraph">
+              <wp:posOffset>4217446</wp:posOffset>
+            </wp:positionV>
+            <wp:extent cx="2842260" cy="4667003"/>
+            <wp:effectExtent l="0" t="0" r="0" b="635"/>
+            <wp:wrapSquare wrapText="bothSides"/>
+            <wp:docPr id="14" name="Picture 14"/>
+            <wp:cNvGraphicFramePr>
+              <a:graphicFrameLocks xmlns:a="http://schemas.openxmlformats.org/drawingml/2006/main" noChangeAspect="1"/>
+            </wp:cNvGraphicFramePr>
+            <a:graphic xmlns:a="http://schemas.openxmlformats.org/drawingml/2006/main">
+              <a:graphicData uri="http://schemas.openxmlformats.org/drawingml/2006/picture">
+                <pic:pic xmlns:pic="http://schemas.openxmlformats.org/drawingml/2006/picture">
+                  <pic:nvPicPr>
+                    <pic:cNvPr id="1" name=""/>
+                    <pic:cNvPicPr/>
+                  </pic:nvPicPr>
+                  <pic:blipFill>
+                    <a:blip r:embed="rId15"/>
+                    <a:stretch>
+                      <a:fillRect/>
+                    </a:stretch>
+                  </pic:blipFill>
+                  <pic:spPr>
+                    <a:xfrm>
+                      <a:off x="0" y="0"/>
+                      <a:ext cx="2842260" cy="4667003"/>
+                    </a:xfrm>
+                    <a:prstGeom prst="rect">
+                      <a:avLst/>
+                    </a:prstGeom>
+                  </pic:spPr>
+                </pic:pic>
+              </a:graphicData>
+            </a:graphic>
+            <wp14:sizeRelH relativeFrom="margin">
+              <wp14:pctWidth>0</wp14:pctWidth>
+            </wp14:sizeRelH>
+            <wp14:sizeRelV relativeFrom="margin">
+              <wp14:pctHeight>0</wp14:pctHeight>
+            </wp14:sizeRelV>
+          </wp:anchor>
+        </w:drawing>
+      </w:r>
+    </w:p>
+    <w:p>
+      <w:pPr>
+        <w:tabs>
+          <w:tab w:val="left" w:pos="1290"/>
+        </w:tabs>
+        <w:rPr>
+          <w:sz w:val="28"/>
+          <w:lang w:val="en-US"/>
+        </w:rPr>
+      </w:pPr>
+    </w:p>
+    <w:p>
+      <w:pPr>
+        <w:tabs>
+          <w:tab w:val="left" w:pos="1290"/>
+        </w:tabs>
+        <w:rPr>
+          <w:sz w:val="28"/>
+          <w:lang w:val="en-US"/>
+        </w:rPr>
+      </w:pPr>
+    </w:p>
+    <w:p>
+      <w:pPr>
+        <w:tabs>
+          <w:tab w:val="left" w:pos="1290"/>
+        </w:tabs>
+        <w:rPr>
+          <w:sz w:val="28"/>
+          <w:lang w:val="en-US"/>
+        </w:rPr>
+      </w:pPr>
+    </w:p>
+    <w:p>
+      <w:pPr>
+        <w:tabs>
+          <w:tab w:val="left" w:pos="1290"/>
+        </w:tabs>
+        <w:rPr>
+          <w:sz w:val="28"/>
+          <w:lang w:val="en-US"/>
+        </w:rPr>
+      </w:pPr>
+    </w:p>
+    <w:p>
+      <w:pPr>
+        <w:tabs>
+          <w:tab w:val="left" w:pos="1290"/>
+        </w:tabs>
+        <w:rPr>
+          <w:sz w:val="28"/>
+          <w:lang w:val="en-US"/>
+        </w:rPr>
+      </w:pPr>
+    </w:p>
+    <w:p>
+      <w:pPr>
+        <w:tabs>
+          <w:tab w:val="left" w:pos="1290"/>
+        </w:tabs>
+        <w:rPr>
+          <w:sz w:val="28"/>
+          <w:lang w:val="en-US"/>
+        </w:rPr>
+      </w:pPr>
+    </w:p>
+    <w:p>
+      <w:pPr>
+        <w:tabs>
+          <w:tab w:val="left" w:pos="1290"/>
+        </w:tabs>
+        <w:rPr>
+          <w:sz w:val="28"/>
+          <w:lang w:val="en-US"/>
+        </w:rPr>
+      </w:pPr>
+    </w:p>
+    <w:p>
+      <w:pPr>
+        <w:tabs>
+          <w:tab w:val="left" w:pos="1290"/>
+        </w:tabs>
+        <w:rPr>
+          <w:sz w:val="28"/>
+          <w:lang w:val="en-US"/>
+        </w:rPr>
+      </w:pPr>
+    </w:p>
+    <w:p>
+      <w:pPr>
+        <w:tabs>
+          <w:tab w:val="left" w:pos="1290"/>
+        </w:tabs>
+        <w:rPr>
+          <w:sz w:val="28"/>
+          <w:lang w:val="en-US"/>
+        </w:rPr>
+      </w:pPr>
+    </w:p>
+    <w:p>
+      <w:pPr>
+        <w:tabs>
+          <w:tab w:val="left" w:pos="1290"/>
+        </w:tabs>
+        <w:rPr>
+          <w:sz w:val="28"/>
+          <w:lang w:val="en-US"/>
+        </w:rPr>
+      </w:pPr>
+    </w:p>
+    <w:p>
+      <w:pPr>
+        <w:tabs>
+          <w:tab w:val="left" w:pos="1290"/>
+        </w:tabs>
+        <w:rPr>
+          <w:sz w:val="28"/>
+          <w:lang w:val="en-US"/>
+        </w:rPr>
+      </w:pPr>
+    </w:p>
+    <w:p>
+      <w:pPr>
+        <w:tabs>
+          <w:tab w:val="left" w:pos="1290"/>
+        </w:tabs>
+        <w:rPr>
+          <w:sz w:val="28"/>
+          <w:lang w:val="en-US"/>
+        </w:rPr>
+      </w:pPr>
+    </w:p>
+    <w:p>
+      <w:pPr>
+        <w:tabs>
+          <w:tab w:val="left" w:pos="1290"/>
+        </w:tabs>
+        <w:rPr>
+          <w:sz w:val="28"/>
+          <w:lang w:val="en-US"/>
+        </w:rPr>
+      </w:pPr>
+    </w:p>
+    <w:p>
+      <w:pPr>
+        <w:tabs>
+          <w:tab w:val="left" w:pos="1290"/>
+        </w:tabs>
+        <w:rPr>
+          <w:sz w:val="28"/>
+          <w:lang w:val="en-US"/>
+        </w:rPr>
+      </w:pPr>
+    </w:p>
+    <w:p>
+      <w:pPr>
+        <w:tabs>
+          <w:tab w:val="left" w:pos="1290"/>
+        </w:tabs>
+        <w:rPr>
+          <w:sz w:val="28"/>
+          <w:lang w:val="en-US"/>
+        </w:rPr>
+      </w:pPr>
+    </w:p>
+    <w:p>
+      <w:pPr>
+        <w:rPr>
+          <w:sz w:val="28"/>
+          <w:lang w:val="en-US"/>
+        </w:rPr>
+      </w:pPr>
+      <w:r>
+        <w:rPr>
+          <w:sz w:val="28"/>
+          <w:lang w:val="en-US"/>
+        </w:rPr>
+        <w:br w:type="page"/>
+      </w:r>
+    </w:p>
+    <w:p>
+      <w:pPr>
+        <w:jc w:val="center"/>
+        <w:rPr>
+          <w:b/>
+          <w:sz w:val="40"/>
+          <w:lang w:val="en-US"/>
+        </w:rPr>
+      </w:pPr>
+      <w:r>
+        <w:rPr>
+          <w:b/>
+          <w:sz w:val="40"/>
+          <w:lang w:val="en-US"/>
+        </w:rPr>
+        <w:lastRenderedPageBreak/>
+        <w:t>Path Testing</w:t>
+      </w:r>
+    </w:p>
+    <w:p>
+      <w:pPr>
+        <w:tabs>
+          <w:tab w:val="left" w:pos="1290"/>
+        </w:tabs>
+        <w:rPr>
+          <w:sz w:val="28"/>
+          <w:lang w:val="en-US"/>
+        </w:rPr>
+      </w:pPr>
+    </w:p>
+    <w:p>
+      <w:pPr>
+        <w:tabs>
+          <w:tab w:val="left" w:pos="1290"/>
+        </w:tabs>
+        <w:rPr>
+          <w:sz w:val="28"/>
+          <w:lang w:val="en-US"/>
+        </w:rPr>
+      </w:pPr>
+      <w:r>
+        <w:rPr>
+          <w:sz w:val="28"/>
+          <w:lang w:val="en-US"/>
+        </w:rPr>
+        <w:drawing>
+          <wp:anchor distT="0" distB="0" distL="114300" distR="114300" simplePos="0" relativeHeight="251681792" behindDoc="0" locked="0" layoutInCell="1" allowOverlap="1" wp14:anchorId="67AD4898" wp14:editId="3B68DB8C">
+            <wp:simplePos x="0" y="0"/>
+            <wp:positionH relativeFrom="column">
+              <wp:posOffset>457200</wp:posOffset>
+            </wp:positionH>
+            <wp:positionV relativeFrom="paragraph">
+              <wp:posOffset>166370</wp:posOffset>
+            </wp:positionV>
+            <wp:extent cx="4972050" cy="3482340"/>
+            <wp:effectExtent l="0" t="0" r="0" b="3810"/>
+            <wp:wrapSquare wrapText="bothSides"/>
+            <wp:docPr id="13" name="Picture 13"/>
+            <wp:cNvGraphicFramePr>
+              <a:graphicFrameLocks xmlns:a="http://schemas.openxmlformats.org/drawingml/2006/main" noChangeAspect="1"/>
+            </wp:cNvGraphicFramePr>
+            <a:graphic xmlns:a="http://schemas.openxmlformats.org/drawingml/2006/main">
+              <a:graphicData uri="http://schemas.openxmlformats.org/drawingml/2006/picture">
+                <pic:pic xmlns:pic="http://schemas.openxmlformats.org/drawingml/2006/picture">
+                  <pic:nvPicPr>
+                    <pic:cNvPr id="1" name=""/>
+                    <pic:cNvPicPr/>
+                  </pic:nvPicPr>
+                  <pic:blipFill>
+                    <a:blip r:embed="rId16"/>
+                    <a:stretch>
+                      <a:fillRect/>
+                    </a:stretch>
+                  </pic:blipFill>
+                  <pic:spPr>
+                    <a:xfrm>
+                      <a:off x="0" y="0"/>
+                      <a:ext cx="4972050" cy="3482340"/>
+                    </a:xfrm>
+                    <a:prstGeom prst="rect">
+                      <a:avLst/>
+                    </a:prstGeom>
+                  </pic:spPr>
+                </pic:pic>
+              </a:graphicData>
+            </a:graphic>
+            <wp14:sizeRelH relativeFrom="margin">
+              <wp14:pctWidth>0</wp14:pctWidth>
+            </wp14:sizeRelH>
+            <wp14:sizeRelV relativeFrom="margin">
+              <wp14:pctHeight>0</wp14:pctHeight>
+            </wp14:sizeRelV>
+          </wp:anchor>
+        </w:drawing>
+      </w:r>
+    </w:p>
+    <w:p>
+      <w:pPr>
+        <w:tabs>
+          <w:tab w:val="left" w:pos="1290"/>
+        </w:tabs>
+        <w:rPr>
+          <w:sz w:val="28"/>
+          <w:lang w:val="en-US"/>
+        </w:rPr>
+      </w:pPr>
+    </w:p>
+    <w:p>
+      <w:pPr>
+        <w:tabs>
+          <w:tab w:val="left" w:pos="1290"/>
+        </w:tabs>
+        <w:rPr>
+          <w:sz w:val="28"/>
+          <w:lang w:val="en-US"/>
+        </w:rPr>
+      </w:pPr>
+    </w:p>
+    <w:p>
+      <w:pPr>
+        <w:rPr>
+          <w:sz w:val="28"/>
+          <w:lang w:val="en-US"/>
+        </w:rPr>
+      </w:pPr>
+    </w:p>
+    <w:p>
+      <w:pPr>
+        <w:rPr>
+          <w:sz w:val="28"/>
+          <w:lang w:val="en-US"/>
+        </w:rPr>
+      </w:pPr>
+    </w:p>
+    <w:p>
+      <w:pPr>
+        <w:rPr>
+          <w:sz w:val="28"/>
+          <w:lang w:val="en-US"/>
+        </w:rPr>
+      </w:pPr>
+    </w:p>
+    <w:p>
+      <w:pPr>
+        <w:ind w:firstLine="720"/>
+        <w:rPr>
+          <w:sz w:val="28"/>
+          <w:lang w:val="en-US"/>
+        </w:rPr>
+      </w:pPr>
+      <w:r>
+        <w:rPr>
+          <w:sz w:val="28"/>
+          <w:lang w:val="en-US"/>
+        </w:rPr>
+        <w:drawing>
+          <wp:anchor distT="0" distB="0" distL="114300" distR="114300" simplePos="0" relativeHeight="251685888" behindDoc="0" locked="0" layoutInCell="1" allowOverlap="1" wp14:anchorId="052A228A" wp14:editId="7568B3D7">
+            <wp:simplePos x="0" y="0"/>
+            <wp:positionH relativeFrom="column">
+              <wp:posOffset>266700</wp:posOffset>
+            </wp:positionH>
+            <wp:positionV relativeFrom="paragraph">
+              <wp:posOffset>2715260</wp:posOffset>
+            </wp:positionV>
+            <wp:extent cx="5494020" cy="4029710"/>
+            <wp:effectExtent l="0" t="0" r="0" b="8890"/>
+            <wp:wrapSquare wrapText="bothSides"/>
+            <wp:docPr id="15" name="Picture 15"/>
+            <wp:cNvGraphicFramePr>
+              <a:graphicFrameLocks xmlns:a="http://schemas.openxmlformats.org/drawingml/2006/main" noChangeAspect="1"/>
+            </wp:cNvGraphicFramePr>
+            <a:graphic xmlns:a="http://schemas.openxmlformats.org/drawingml/2006/main">
+              <a:graphicData uri="http://schemas.openxmlformats.org/drawingml/2006/picture">
+                <pic:pic xmlns:pic="http://schemas.openxmlformats.org/drawingml/2006/picture">
+                  <pic:nvPicPr>
+                    <pic:cNvPr id="1" name=""/>
+                    <pic:cNvPicPr/>
+                  </pic:nvPicPr>
+                  <pic:blipFill>
+                    <a:blip r:embed="rId17"/>
+                    <a:stretch>
+                      <a:fillRect/>
+                    </a:stretch>
+                  </pic:blipFill>
+                  <pic:spPr>
+                    <a:xfrm>
+                      <a:off x="0" y="0"/>
+                      <a:ext cx="5494020" cy="4029710"/>
+                    </a:xfrm>
+                    <a:prstGeom prst="rect">
+                      <a:avLst/>
+                    </a:prstGeom>
+                  </pic:spPr>
+                </pic:pic>
+              </a:graphicData>
+            </a:graphic>
+            <wp14:sizeRelH relativeFrom="margin">
+              <wp14:pctWidth>0</wp14:pctWidth>
+            </wp14:sizeRelH>
+            <wp14:sizeRelV relativeFrom="margin">
+              <wp14:pctHeight>0</wp14:pctHeight>
+            </wp14:sizeRelV>
+          </wp:anchor>
+        </w:drawing>
+      </w:r>
+    </w:p>
+    <w:p>
+      <w:pPr>
+        <w:ind w:firstLine="720"/>
+        <w:rPr>
+          <w:sz w:val="28"/>
+          <w:lang w:val="en-US"/>
+        </w:rPr>
+      </w:pPr>
+    </w:p>
+    <w:p>
+      <w:pPr>
+        <w:ind w:firstLine="720"/>
+        <w:rPr>
+          <w:sz w:val="28"/>
+          <w:lang w:val="en-US"/>
+        </w:rPr>
+      </w:pPr>
+      <w:r>
+        <w:rPr>
+          <w:sz w:val="28"/>
+          <w:lang w:val="en-US"/>
+        </w:rPr>
+        <w:lastRenderedPageBreak/>
+        <w:drawing>
+          <wp:anchor distT="0" distB="0" distL="114300" distR="114300" simplePos="0" relativeHeight="251689984" behindDoc="0" locked="0" layoutInCell="1" allowOverlap="1" wp14:anchorId="2D74C333" wp14:editId="3349377B">
+            <wp:simplePos x="0" y="0"/>
+            <wp:positionH relativeFrom="column">
+              <wp:posOffset>35626</wp:posOffset>
+            </wp:positionH>
+            <wp:positionV relativeFrom="paragraph">
+              <wp:posOffset>4551432</wp:posOffset>
+            </wp:positionV>
+            <wp:extent cx="5943600" cy="4333240"/>
+            <wp:effectExtent l="0" t="0" r="0" b="0"/>
+            <wp:wrapSquare wrapText="bothSides"/>
+            <wp:docPr id="17" name="Picture 17"/>
+            <wp:cNvGraphicFramePr>
+              <a:graphicFrameLocks xmlns:a="http://schemas.openxmlformats.org/drawingml/2006/main" noChangeAspect="1"/>
+            </wp:cNvGraphicFramePr>
+            <a:graphic xmlns:a="http://schemas.openxmlformats.org/drawingml/2006/main">
+              <a:graphicData uri="http://schemas.openxmlformats.org/drawingml/2006/picture">
+                <pic:pic xmlns:pic="http://schemas.openxmlformats.org/drawingml/2006/picture">
+                  <pic:nvPicPr>
+                    <pic:cNvPr id="1" name=""/>
+                    <pic:cNvPicPr/>
+                  </pic:nvPicPr>
+                  <pic:blipFill>
+                    <a:blip r:embed="rId18"/>
+                    <a:stretch>
+                      <a:fillRect/>
+                    </a:stretch>
+                  </pic:blipFill>
+                  <pic:spPr>
+                    <a:xfrm>
+                      <a:off x="0" y="0"/>
+                      <a:ext cx="5943600" cy="4333240"/>
+                    </a:xfrm>
+                    <a:prstGeom prst="rect">
+                      <a:avLst/>
+                    </a:prstGeom>
+                  </pic:spPr>
+                </pic:pic>
+              </a:graphicData>
+            </a:graphic>
+          </wp:anchor>
+        </w:drawing>
+      </w:r>
+      <w:r>
+        <w:rPr>
+          <w:sz w:val="28"/>
+          <w:lang w:val="en-US"/>
+        </w:rPr>
+        <w:drawing>
+          <wp:anchor distT="0" distB="0" distL="114300" distR="114300" simplePos="0" relativeHeight="251687936" behindDoc="0" locked="0" layoutInCell="1" allowOverlap="1" wp14:anchorId="675B570F" wp14:editId="656ACEAF">
+            <wp:simplePos x="0" y="0"/>
+            <wp:positionH relativeFrom="column">
+              <wp:posOffset>71252</wp:posOffset>
+            </wp:positionH>
+            <wp:positionV relativeFrom="paragraph">
+              <wp:posOffset>322</wp:posOffset>
+            </wp:positionV>
+            <wp:extent cx="5943600" cy="4278630"/>
+            <wp:effectExtent l="0" t="0" r="0" b="7620"/>
+            <wp:wrapSquare wrapText="bothSides"/>
+            <wp:docPr id="16" name="Picture 16"/>
+            <wp:cNvGraphicFramePr>
+              <a:graphicFrameLocks xmlns:a="http://schemas.openxmlformats.org/drawingml/2006/main" noChangeAspect="1"/>
+            </wp:cNvGraphicFramePr>
+            <a:graphic xmlns:a="http://schemas.openxmlformats.org/drawingml/2006/main">
+              <a:graphicData uri="http://schemas.openxmlformats.org/drawingml/2006/picture">
+                <pic:pic xmlns:pic="http://schemas.openxmlformats.org/drawingml/2006/picture">
+                  <pic:nvPicPr>
+                    <pic:cNvPr id="1" name=""/>
+                    <pic:cNvPicPr/>
+                  </pic:nvPicPr>
+                  <pic:blipFill>
+                    <a:blip r:embed="rId19"/>
+                    <a:stretch>
+                      <a:fillRect/>
+                    </a:stretch>
+                  </pic:blipFill>
+                  <pic:spPr>
+                    <a:xfrm>
+                      <a:off x="0" y="0"/>
+                      <a:ext cx="5943600" cy="4278630"/>
+                    </a:xfrm>
+                    <a:prstGeom prst="rect">
+                      <a:avLst/>
+                    </a:prstGeom>
+                  </pic:spPr>
+                </pic:pic>
+              </a:graphicData>
+            </a:graphic>
+          </wp:anchor>
+        </w:drawing>
+      </w:r>
+    </w:p>
+    <w:p>
+      <w:pPr>
+        <w:ind w:firstLine="720"/>
+        <w:rPr>
+          <w:sz w:val="28"/>
+          <w:lang w:val="en-US"/>
+        </w:rPr>
+      </w:pPr>
+      <w:r>
+        <w:rPr>
+          <w:sz w:val="28"/>
+          <w:lang w:val="en-US"/>
+        </w:rPr>
+        <w:lastRenderedPageBreak/>
+        <w:drawing>
+          <wp:anchor distT="0" distB="0" distL="114300" distR="114300" simplePos="0" relativeHeight="251692032" behindDoc="0" locked="0" layoutInCell="1" allowOverlap="1" wp14:anchorId="6D6B5DC1" wp14:editId="7CE5B913">
+            <wp:simplePos x="0" y="0"/>
+            <wp:positionH relativeFrom="column">
+              <wp:posOffset>71252</wp:posOffset>
+            </wp:positionH>
+            <wp:positionV relativeFrom="paragraph">
+              <wp:posOffset>487</wp:posOffset>
+            </wp:positionV>
+            <wp:extent cx="5943600" cy="4336415"/>
+            <wp:effectExtent l="0" t="0" r="0" b="6985"/>
+            <wp:wrapSquare wrapText="bothSides"/>
+            <wp:docPr id="18" name="Picture 18"/>
+            <wp:cNvGraphicFramePr>
+              <a:graphicFrameLocks xmlns:a="http://schemas.openxmlformats.org/drawingml/2006/main" noChangeAspect="1"/>
+            </wp:cNvGraphicFramePr>
+            <a:graphic xmlns:a="http://schemas.openxmlformats.org/drawingml/2006/main">
+              <a:graphicData uri="http://schemas.openxmlformats.org/drawingml/2006/picture">
+                <pic:pic xmlns:pic="http://schemas.openxmlformats.org/drawingml/2006/picture">
+                  <pic:nvPicPr>
+                    <pic:cNvPr id="1" name=""/>
+                    <pic:cNvPicPr/>
+                  </pic:nvPicPr>
+                  <pic:blipFill>
+                    <a:blip r:embed="rId20"/>
+                    <a:stretch>
+                      <a:fillRect/>
+                    </a:stretch>
+                  </pic:blipFill>
+                  <pic:spPr>
+                    <a:xfrm>
+                      <a:off x="0" y="0"/>
+                      <a:ext cx="5943600" cy="4336415"/>
+                    </a:xfrm>
+                    <a:prstGeom prst="rect">
+                      <a:avLst/>
+                    </a:prstGeom>
+                  </pic:spPr>
+                </pic:pic>
+              </a:graphicData>
+            </a:graphic>
+          </wp:anchor>
+        </w:drawing>
+      </w:r>
+    </w:p>
+    <w:p>
+      <w:pPr>
+        <w:ind w:firstLine="720"/>
+        <w:rPr>
+          <w:sz w:val="28"/>
+          <w:lang w:val="en-US"/>
+        </w:rPr>
+      </w:pPr>
+    </w:p>
+    <w:p>
+      <w:pPr>
+        <w:ind w:firstLine="720"/>
+        <w:rPr>
+          <w:sz w:val="28"/>
+          <w:lang w:val="en-US"/>
+        </w:rPr>
+      </w:pPr>
+    </w:p>
+    <w:p>
+      <w:pPr>
+        <w:ind w:firstLine="720"/>
+        <w:rPr>
+          <w:sz w:val="28"/>
+          <w:lang w:val="en-US"/>
+        </w:rPr>
+      </w:pPr>
+    </w:p>
+    <w:p>
+      <w:pPr>
+        <w:ind w:firstLine="720"/>
+        <w:rPr>
+          <w:sz w:val="28"/>
+          <w:lang w:val="en-US"/>
+        </w:rPr>
+      </w:pPr>
+    </w:p>
+    <w:p>
+      <w:pPr>
+        <w:ind w:firstLine="720"/>
+        <w:rPr>
+          <w:sz w:val="28"/>
+          <w:lang w:val="en-US"/>
+        </w:rPr>
+      </w:pPr>
+    </w:p>
+    <w:p>
+      <w:pPr>
+        <w:ind w:firstLine="720"/>
+        <w:rPr>
+          <w:sz w:val="28"/>
+          <w:lang w:val="en-US"/>
+        </w:rPr>
+      </w:pPr>
+    </w:p>
+    <w:p>
+      <w:pPr>
+        <w:ind w:firstLine="720"/>
+        <w:rPr>
+          <w:sz w:val="28"/>
+          <w:lang w:val="en-US"/>
+        </w:rPr>
+      </w:pPr>
+    </w:p>
+    <w:p>
+      <w:pPr>
+        <w:ind w:firstLine="720"/>
+        <w:rPr>
+          <w:sz w:val="28"/>
+          <w:lang w:val="en-US"/>
+        </w:rPr>
+      </w:pPr>
+    </w:p>
+    <w:p>
+      <w:pPr>
+        <w:ind w:firstLine="720"/>
+        <w:rPr>
+          <w:sz w:val="28"/>
+          <w:lang w:val="en-US"/>
+        </w:rPr>
+      </w:pPr>
+    </w:p>
+    <w:p>
+      <w:pPr>
+        <w:ind w:firstLine="720"/>
+        <w:rPr>
+          <w:sz w:val="28"/>
+          <w:lang w:val="en-US"/>
+        </w:rPr>
+      </w:pPr>
+    </w:p>
+    <w:p>
+      <w:pPr>
+        <w:ind w:firstLine="720"/>
+        <w:rPr>
+          <w:sz w:val="28"/>
+          <w:lang w:val="en-US"/>
+        </w:rPr>
+      </w:pPr>
+    </w:p>
+    <w:p>
+      <w:pPr>
+        <w:ind w:firstLine="720"/>
+        <w:rPr>
+          <w:sz w:val="28"/>
+          <w:lang w:val="en-US"/>
+        </w:rPr>
+      </w:pPr>
+    </w:p>
+    <w:p>
+      <w:pPr>
+        <w:ind w:firstLine="720"/>
+        <w:rPr>
+          <w:sz w:val="28"/>
+          <w:lang w:val="en-US"/>
+        </w:rPr>
+      </w:pPr>
+    </w:p>
+    <w:p>
+      <w:pPr>
+        <w:ind w:firstLine="720"/>
+        <w:rPr>
+          <w:sz w:val="28"/>
+          <w:lang w:val="en-US"/>
+        </w:rPr>
+      </w:pPr>
+    </w:p>
+    <w:p>
+      <w:pPr>
+        <w:ind w:firstLine="720"/>
+        <w:rPr>
+          <w:sz w:val="28"/>
+          <w:lang w:val="en-US"/>
+        </w:rPr>
+      </w:pPr>
+    </w:p>
+    <w:p>
+      <w:pPr>
+        <w:rPr>
+          <w:sz w:val="28"/>
+          <w:lang w:val="en-US"/>
+        </w:rPr>
+      </w:pPr>
+    </w:p>
+    <w:p>
+      <w:pPr>
+        <w:rPr>
+          <w:sz w:val="28"/>
+          <w:lang w:val="en-US"/>
+        </w:rPr>
+      </w:pPr>
+    </w:p>
+    <w:p>
+      <w:pPr>
+        <w:rPr>
+          <w:sz w:val="28"/>
+          <w:lang w:val="en-US"/>
+        </w:rPr>
+      </w:pPr>
+      <w:r>
+        <w:rPr>
+          <w:sz w:val="28"/>
+          <w:lang w:val="en-US"/>
+        </w:rPr>
+        <w:br w:type="page"/>
+      </w:r>
+    </w:p>
+    <w:p>
+      <w:pPr>
+        <w:jc w:val="center"/>
+        <w:rPr>
+          <w:b/>
+          <w:sz w:val="40"/>
+          <w:lang w:val="en-US"/>
+        </w:rPr>
+      </w:pPr>
+      <w:r>
+        <w:rPr>
+          <w:b/>
+          <w:sz w:val="40"/>
+          <w:lang w:val="en-US"/>
+        </w:rPr>
+        <w:lastRenderedPageBreak/>
+        <w:t>Dataflow and Slice Testing</w:t>
+      </w:r>
+    </w:p>
+    <w:p>
+      <w:pPr>
+        <w:rPr>
+          <w:sz w:val="28"/>
+          <w:lang w:val="en-US"/>
+        </w:rPr>
+      </w:pPr>
+    </w:p>
+    <w:p>
+      <w:pPr>
+        <w:rPr>
+          <w:sz w:val="28"/>
+          <w:lang w:val="en-US"/>
+        </w:rPr>
+      </w:pPr>
+      <w:r>
+        <w:rPr>
+          <w:sz w:val="28"/>
+          <w:lang w:val="en-US"/>
+        </w:rPr>
+        <w:drawing>
+          <wp:anchor distT="0" distB="0" distL="114300" distR="114300" simplePos="0" relativeHeight="251694080" behindDoc="0" locked="0" layoutInCell="1" allowOverlap="1" wp14:anchorId="3C65E535" wp14:editId="29200FA4">
+            <wp:simplePos x="0" y="0"/>
+            <wp:positionH relativeFrom="column">
+              <wp:posOffset>-59690</wp:posOffset>
+            </wp:positionH>
+            <wp:positionV relativeFrom="paragraph">
+              <wp:posOffset>73025</wp:posOffset>
+            </wp:positionV>
+            <wp:extent cx="5514975" cy="3383915"/>
+            <wp:effectExtent l="0" t="0" r="9525" b="6985"/>
+            <wp:wrapSquare wrapText="bothSides"/>
+            <wp:docPr id="19" name="Picture 19"/>
+            <wp:cNvGraphicFramePr>
+              <a:graphicFrameLocks xmlns:a="http://schemas.openxmlformats.org/drawingml/2006/main" noChangeAspect="1"/>
+            </wp:cNvGraphicFramePr>
+            <a:graphic xmlns:a="http://schemas.openxmlformats.org/drawingml/2006/main">
+              <a:graphicData uri="http://schemas.openxmlformats.org/drawingml/2006/picture">
+                <pic:pic xmlns:pic="http://schemas.openxmlformats.org/drawingml/2006/picture">
+                  <pic:nvPicPr>
+                    <pic:cNvPr id="1" name=""/>
+                    <pic:cNvPicPr/>
+                  </pic:nvPicPr>
+                  <pic:blipFill>
+                    <a:blip r:embed="rId21"/>
+                    <a:stretch>
+                      <a:fillRect/>
+                    </a:stretch>
+                  </pic:blipFill>
+                  <pic:spPr>
+                    <a:xfrm>
+                      <a:off x="0" y="0"/>
+                      <a:ext cx="5514975" cy="3383915"/>
+                    </a:xfrm>
+                    <a:prstGeom prst="rect">
+                      <a:avLst/>
+                    </a:prstGeom>
+                  </pic:spPr>
+                </pic:pic>
+              </a:graphicData>
+            </a:graphic>
+            <wp14:sizeRelH relativeFrom="margin">
+              <wp14:pctWidth>0</wp14:pctWidth>
+            </wp14:sizeRelH>
+            <wp14:sizeRelV relativeFrom="margin">
+              <wp14:pctHeight>0</wp14:pctHeight>
+            </wp14:sizeRelV>
+          </wp:anchor>
+        </w:drawing>
+      </w:r>
+    </w:p>
+    <w:p>
+      <w:pPr>
+        <w:rPr>
+          <w:sz w:val="28"/>
+          <w:lang w:val="en-US"/>
+        </w:rPr>
+      </w:pPr>
+    </w:p>
+    <w:p>
+      <w:pPr>
+        <w:rPr>
+          <w:sz w:val="28"/>
+          <w:lang w:val="en-US"/>
+        </w:rPr>
+      </w:pPr>
+    </w:p>
+    <w:p>
+      <w:pPr>
+        <w:rPr>
+          <w:sz w:val="28"/>
+          <w:lang w:val="en-US"/>
+        </w:rPr>
+      </w:pPr>
+    </w:p>
+    <w:p>
+      <w:pPr>
+        <w:rPr>
+          <w:sz w:val="28"/>
+          <w:lang w:val="en-US"/>
+        </w:rPr>
+      </w:pPr>
+    </w:p>
+    <w:p>
+      <w:pPr>
+        <w:rPr>
+          <w:sz w:val="28"/>
+          <w:lang w:val="en-US"/>
+        </w:rPr>
+      </w:pPr>
+    </w:p>
+    <w:p>
+      <w:pPr>
+        <w:rPr>
+          <w:sz w:val="28"/>
+          <w:lang w:val="en-US"/>
+        </w:rPr>
+      </w:pPr>
+    </w:p>
+    <w:p>
+      <w:pPr>
+        <w:rPr>
+          <w:sz w:val="28"/>
+          <w:lang w:val="en-US"/>
+        </w:rPr>
+      </w:pPr>
+    </w:p>
+    <w:p>
+      <w:pPr>
+        <w:rPr>
+          <w:sz w:val="28"/>
+          <w:lang w:val="en-US"/>
+        </w:rPr>
+      </w:pPr>
+    </w:p>
+    <w:p>
+      <w:pPr>
+        <w:rPr>
+          <w:sz w:val="28"/>
+          <w:lang w:val="en-US"/>
+        </w:rPr>
+      </w:pPr>
+    </w:p>
+    <w:p>
+      <w:pPr>
+        <w:rPr>
+          <w:sz w:val="28"/>
+          <w:lang w:val="en-US"/>
+        </w:rPr>
+      </w:pPr>
+    </w:p>
+    <w:p>
+      <w:pPr>
+        <w:rPr>
+          <w:sz w:val="28"/>
+          <w:lang w:val="en-US"/>
+        </w:rPr>
+      </w:pPr>
+    </w:p>
+    <w:p>
+      <w:pPr>
+        <w:rPr>
+          <w:sz w:val="28"/>
+          <w:lang w:val="en-US"/>
+        </w:rPr>
+      </w:pPr>
+    </w:p>
+    <w:p>
+      <w:pPr>
+        <w:rPr>
+          <w:sz w:val="28"/>
+          <w:lang w:val="en-US"/>
+        </w:rPr>
+      </w:pPr>
+    </w:p>
+    <w:p>
+      <w:pPr>
+        <w:rPr>
+          <w:sz w:val="28"/>
+          <w:lang w:val="en-US"/>
+        </w:rPr>
+      </w:pPr>
+    </w:p>
+    <w:p>
+      <w:pPr>
+        <w:rPr>
+          <w:sz w:val="28"/>
+          <w:lang w:val="en-US"/>
+        </w:rPr>
+      </w:pPr>
+    </w:p>
+    <w:p>
+      <w:pPr>
+        <w:rPr>
+          <w:sz w:val="28"/>
+          <w:lang w:val="en-US"/>
+        </w:rPr>
+      </w:pPr>
+      <w:r>
+        <w:rPr>
+          <w:sz w:val="28"/>
+          <w:lang w:val="en-US"/>
+        </w:rPr>
+        <w:drawing>
+          <wp:anchor distT="0" distB="0" distL="114300" distR="114300" simplePos="0" relativeHeight="251696128" behindDoc="0" locked="0" layoutInCell="1" allowOverlap="1" wp14:anchorId="68709DAD" wp14:editId="60E353D9">
+            <wp:simplePos x="0" y="0"/>
+            <wp:positionH relativeFrom="column">
+              <wp:posOffset>177800</wp:posOffset>
+            </wp:positionH>
+            <wp:positionV relativeFrom="paragraph">
+              <wp:posOffset>177165</wp:posOffset>
+            </wp:positionV>
+            <wp:extent cx="5403215" cy="3880485"/>
+            <wp:effectExtent l="0" t="0" r="6985" b="5715"/>
+            <wp:wrapSquare wrapText="bothSides"/>
+            <wp:docPr id="20" name="Picture 20"/>
+            <wp:cNvGraphicFramePr>
+              <a:graphicFrameLocks xmlns:a="http://schemas.openxmlformats.org/drawingml/2006/main" noChangeAspect="1"/>
+            </wp:cNvGraphicFramePr>
+            <a:graphic xmlns:a="http://schemas.openxmlformats.org/drawingml/2006/main">
+              <a:graphicData uri="http://schemas.openxmlformats.org/drawingml/2006/picture">
+                <pic:pic xmlns:pic="http://schemas.openxmlformats.org/drawingml/2006/picture">
+                  <pic:nvPicPr>
+                    <pic:cNvPr id="1" name=""/>
+                    <pic:cNvPicPr/>
+                  </pic:nvPicPr>
+                  <pic:blipFill>
+                    <a:blip r:embed="rId22"/>
+                    <a:stretch>
+                      <a:fillRect/>
+                    </a:stretch>
+                  </pic:blipFill>
+                  <pic:spPr>
+                    <a:xfrm>
+                      <a:off x="0" y="0"/>
+                      <a:ext cx="5403215" cy="3880485"/>
+                    </a:xfrm>
+                    <a:prstGeom prst="rect">
+                      <a:avLst/>
+                    </a:prstGeom>
+                  </pic:spPr>
+                </pic:pic>
+              </a:graphicData>
+            </a:graphic>
+            <wp14:sizeRelH relativeFrom="margin">
+              <wp14:pctWidth>0</wp14:pctWidth>
+            </wp14:sizeRelH>
+            <wp14:sizeRelV relativeFrom="margin">
+              <wp14:pctHeight>0</wp14:pctHeight>
+            </wp14:sizeRelV>
+          </wp:anchor>
+        </w:drawing>
+      </w:r>
+    </w:p>
+    <w:p>
+      <w:pPr>
+        <w:rPr>
+          <w:sz w:val="28"/>
+          <w:lang w:val="en-US"/>
+        </w:rPr>
+      </w:pPr>
+    </w:p>
+    <w:p>
+      <w:pPr>
+        <w:rPr>
+          <w:sz w:val="28"/>
+          <w:lang w:val="en-US"/>
+        </w:rPr>
+      </w:pPr>
+    </w:p>
+    <w:p>
+      <w:pPr>
+        <w:rPr>
+          <w:sz w:val="28"/>
+          <w:lang w:val="en-US"/>
+        </w:rPr>
+      </w:pPr>
+    </w:p>
+    <w:p>
+      <w:pPr>
+        <w:rPr>
+          <w:sz w:val="28"/>
+          <w:lang w:val="en-US"/>
+        </w:rPr>
+      </w:pPr>
+    </w:p>
+    <w:p>
+      <w:pPr>
+        <w:rPr>
+          <w:sz w:val="28"/>
+          <w:lang w:val="en-US"/>
+        </w:rPr>
+      </w:pPr>
+    </w:p>
+    <w:p>
+      <w:pPr>
+        <w:rPr>
+          <w:sz w:val="28"/>
+          <w:lang w:val="en-US"/>
+        </w:rPr>
+      </w:pPr>
+    </w:p>
+    <w:p>
+      <w:pPr>
+        <w:rPr>
+          <w:sz w:val="28"/>
+          <w:lang w:val="en-US"/>
+        </w:rPr>
+      </w:pPr>
+    </w:p>
+    <w:p>
+      <w:pPr>
+        <w:rPr>
+          <w:sz w:val="28"/>
+          <w:lang w:val="en-US"/>
+        </w:rPr>
+      </w:pPr>
+    </w:p>
+    <w:p>
+      <w:pPr>
+        <w:rPr>
+          <w:sz w:val="28"/>
+          <w:lang w:val="en-US"/>
+        </w:rPr>
+      </w:pPr>
+    </w:p>
+    <w:p>
+      <w:pPr>
+        <w:rPr>
+          <w:sz w:val="28"/>
+          <w:lang w:val="en-US"/>
+        </w:rPr>
+      </w:pPr>
+    </w:p>
+    <w:p>
+      <w:pPr>
+        <w:rPr>
+          <w:sz w:val="28"/>
+          <w:lang w:val="en-US"/>
+        </w:rPr>
+      </w:pPr>
+      <w:bookmarkStart w:id="0" w:name="_GoBack"/>
+      <w:bookmarkEnd w:id="0"/>
+    </w:p>
+    <w:p>
+      <w:pPr>
+        <w:rPr>
+          <w:sz w:val="28"/>
+          <w:lang w:val="en-US"/>
+        </w:rPr>
+      </w:pPr>
+    </w:p>
+    <w:p>
+      <w:pPr>
+        <w:rPr>
+          <w:sz w:val="28"/>
+          <w:lang w:val="en-US"/>
+        </w:rPr>
+      </w:pPr>
+    </w:p>
+    <w:p>
+      <w:pPr>
+        <w:rPr>
+          <w:sz w:val="28"/>
+          <w:lang w:val="en-US"/>
+        </w:rPr>
+      </w:pPr>
+    </w:p>
+    <w:p>
+      <w:pPr>
+        <w:rPr>
+          <w:sz w:val="28"/>
+          <w:lang w:val="en-US"/>
+        </w:rPr>
+      </w:pPr>
+    </w:p>
+    <w:p>
+      <w:pPr>
+        <w:rPr>
+          <w:sz w:val="28"/>
+          <w:lang w:val="en-US"/>
+        </w:rPr>
+      </w:pPr>
+    </w:p>
+    <w:p>
+      <w:pPr>
+        <w:rPr>
+          <w:sz w:val="28"/>
+          <w:lang w:val="en-US"/>
+        </w:rPr>
+      </w:pPr>
+    </w:p>
+    <w:p>
+      <w:pPr>
+        <w:rPr>
+          <w:sz w:val="28"/>
+          <w:lang w:val="en-US"/>
+        </w:rPr>
+      </w:pPr>
+    </w:p>
+    <w:p>
+      <w:pPr>
+        <w:rPr>
+          <w:sz w:val="28"/>
+          <w:lang w:val="en-US"/>
+        </w:rPr>
+      </w:pPr>
+    </w:p>
+    <w:p>
+      <w:pPr>
+        <w:rPr>
+          <w:sz w:val="28"/>
+          <w:lang w:val="en-US"/>
+        </w:rPr>
+      </w:pPr>
+    </w:p>
+    <w:p>
+      <w:pPr>
+        <w:rPr>
+          <w:sz w:val="28"/>
+          <w:lang w:val="en-US"/>
+        </w:rPr>
+      </w:pPr>
+    </w:p>
+    <w:p>
+      <w:pPr>
+        <w:rPr>
+          <w:sz w:val="28"/>
+          <w:lang w:val="en-US"/>
+        </w:rPr>
+      </w:pPr>
+    </w:p>
+    <w:p>
+      <w:pPr>
+        <w:rPr>
+          <w:sz w:val="28"/>
+          <w:lang w:val="en-US"/>
+        </w:rPr>
+      </w:pPr>
+    </w:p>
+    <w:p>
+      <w:pPr>
+        <w:rPr>
+          <w:sz w:val="28"/>
+          <w:lang w:val="en-US"/>
+        </w:rPr>
+      </w:pPr>
+    </w:p>
+    <w:p>
+      <w:pPr>
+        <w:rPr>
+          <w:sz w:val="28"/>
+          <w:lang w:val="en-US"/>
+        </w:rPr>
+      </w:pPr>
+    </w:p>
+    <w:p>
+      <w:pPr>
+        <w:rPr>
+          <w:sz w:val="28"/>
+          <w:lang w:val="en-US"/>
+        </w:rPr>
+      </w:pPr>
+    </w:p>
+    <w:p>
+      <w:pPr>
+        <w:rPr>
+          <w:sz w:val="28"/>
+          <w:lang w:val="en-US"/>
+        </w:rPr>
+      </w:pPr>
+    </w:p>
+    <w:p>
+      <w:pPr>
+        <w:rPr>
+          <w:sz w:val="28"/>
+          <w:lang w:val="en-US"/>
+        </w:rPr>
+      </w:pPr>
+    </w:p>
+    <w:p>
+      <w:pPr>
+        <w:rPr>
+          <w:sz w:val="28"/>
+          <w:lang w:val="en-US"/>
+        </w:rPr>
+      </w:pPr>
+    </w:p>
+    <w:p>
+      <w:pPr>
+        <w:rPr>
+          <w:sz w:val="28"/>
+          <w:lang w:val="en-US"/>
+        </w:rPr>
+      </w:pPr>
+    </w:p>
     <w:sectPr>
       <w:pgSz w:w="12240" w:h="15840"/>
-      <w:pgMar w:top="1440" w:right="1440" w:bottom="1440" w:left="1440" w:header="708" w:footer="708" w:gutter="0"/>
+      <w:pgMar w:top="1135" w:right="1440" w:bottom="709" w:left="1440" w:header="708" w:footer="708" w:gutter="0"/>
       <w:cols w:space="708"/>
       <w:docGrid w:linePitch="360"/>
     </w:sectPr>

</xml_diff>